<commit_message>
Apply global config service
</commit_message>
<xml_diff>
--- a/base-project-v4.docx
+++ b/base-project-v4.docx
@@ -3616,7 +3616,2005 @@
       </w:r>
     </w:p>
     <w:p/>
+    <w:p>
+      <w:pPr>
+        <w:rPr>
+          <w:b/>
+          <w:bCs/>
+        </w:rPr>
+      </w:pPr>
+      <w:bookmarkStart w:id="1" w:name="_Hlk92307620"/>
+      <w:r>
+        <w:rPr>
+          <w:b/>
+          <w:bCs/>
+        </w:rPr>
+        <w:t>MODULO DE CONFIGURACIÓN</w:t>
+      </w:r>
+    </w:p>
+    <w:bookmarkEnd w:id="1"/>
+    <w:p>
+      <w:r>
+        <w:fldChar w:fldCharType="begin"/>
+      </w:r>
+      <w:r>
+        <w:instrText xml:space="preserve"> HYPERLINK "https://docs.nestjs.com/techniques/configuration" </w:instrText>
+      </w:r>
+      <w:r>
+        <w:fldChar w:fldCharType="separate"/>
+      </w:r>
+      <w:r>
+        <w:rPr>
+          <w:rStyle w:val="Hipervnculo"/>
+        </w:rPr>
+        <w:t>https://docs.nestjs.com/techniques/configuration</w:t>
+      </w:r>
+      <w:r>
+        <w:rPr>
+          <w:rStyle w:val="Hipervnculo"/>
+        </w:rPr>
+        <w:fldChar w:fldCharType="end"/>
+      </w:r>
+    </w:p>
+    <w:p>
+      <w:pPr>
+        <w:pStyle w:val="Prrafodelista"/>
+        <w:numPr>
+          <w:ilvl w:val="0"/>
+          <w:numId w:val="4"/>
+        </w:numPr>
+      </w:pPr>
+      <w:r>
+        <w:t>Instalar librería</w:t>
+      </w:r>
+    </w:p>
+    <w:p>
+      <w:pPr>
+        <w:ind w:left="360"/>
+      </w:pPr>
+      <w:proofErr w:type="spellStart"/>
+      <w:r>
+        <w:t>npm</w:t>
+      </w:r>
+      <w:proofErr w:type="spellEnd"/>
+      <w:r>
+        <w:t xml:space="preserve"> i @nestjs/config</w:t>
+      </w:r>
+    </w:p>
     <w:p/>
+    <w:p>
+      <w:pPr>
+        <w:pStyle w:val="Prrafodelista"/>
+        <w:numPr>
+          <w:ilvl w:val="0"/>
+          <w:numId w:val="4"/>
+        </w:numPr>
+      </w:pPr>
+      <w:r>
+        <w:t xml:space="preserve">Elimino </w:t>
+      </w:r>
+      <w:proofErr w:type="spellStart"/>
+      <w:r>
+        <w:t>app.controller</w:t>
+      </w:r>
+      <w:proofErr w:type="spellEnd"/>
+      <w:r>
+        <w:t xml:space="preserve"> y </w:t>
+      </w:r>
+      <w:proofErr w:type="gramStart"/>
+      <w:r>
+        <w:t xml:space="preserve">el </w:t>
+      </w:r>
+      <w:proofErr w:type="spellStart"/>
+      <w:r>
+        <w:t>app</w:t>
+      </w:r>
+      <w:proofErr w:type="gramEnd"/>
+      <w:r>
+        <w:t>.service</w:t>
+      </w:r>
+      <w:proofErr w:type="spellEnd"/>
+    </w:p>
+    <w:p/>
+    <w:p/>
+    <w:p>
+      <w:pPr>
+        <w:pStyle w:val="Prrafodelista"/>
+        <w:numPr>
+          <w:ilvl w:val="0"/>
+          <w:numId w:val="4"/>
+        </w:numPr>
+      </w:pPr>
+      <w:proofErr w:type="spellStart"/>
+      <w:r>
+        <w:t>src</w:t>
+      </w:r>
+      <w:proofErr w:type="spellEnd"/>
+      <w:r>
+        <w:t>\</w:t>
+      </w:r>
+      <w:proofErr w:type="spellStart"/>
+      <w:r>
+        <w:t>app.module.ts</w:t>
+      </w:r>
+      <w:proofErr w:type="spellEnd"/>
+    </w:p>
+    <w:p>
+      <w:pPr>
+        <w:pStyle w:val="Prrafodelista"/>
+      </w:pPr>
+    </w:p>
+    <w:p>
+      <w:pPr>
+        <w:pStyle w:val="Prrafodelista"/>
+        <w:numPr>
+          <w:ilvl w:val="1"/>
+          <w:numId w:val="4"/>
+        </w:numPr>
+      </w:pPr>
+      <w:r>
+        <w:t xml:space="preserve">Limpio </w:t>
+      </w:r>
+      <w:proofErr w:type="gramStart"/>
+      <w:r>
+        <w:t xml:space="preserve">el </w:t>
+      </w:r>
+      <w:proofErr w:type="spellStart"/>
+      <w:r>
+        <w:t>app</w:t>
+      </w:r>
+      <w:proofErr w:type="gramEnd"/>
+      <w:r>
+        <w:t>.controller</w:t>
+      </w:r>
+      <w:proofErr w:type="spellEnd"/>
+      <w:r>
+        <w:t xml:space="preserve"> y el </w:t>
+      </w:r>
+      <w:proofErr w:type="spellStart"/>
+      <w:r>
+        <w:t>app.service</w:t>
+      </w:r>
+      <w:proofErr w:type="spellEnd"/>
+    </w:p>
+    <w:p>
+      <w:pPr>
+        <w:pStyle w:val="Prrafodelista"/>
+        <w:numPr>
+          <w:ilvl w:val="1"/>
+          <w:numId w:val="4"/>
+        </w:numPr>
+      </w:pPr>
+      <w:r>
+        <w:t>Agrego la configuración de forma global y la aplico en el constructor de la clase</w:t>
+      </w:r>
+    </w:p>
+    <w:p>
+      <w:pPr>
+        <w:shd w:val="clear" w:color="auto" w:fill="272822"/>
+        <w:spacing w:after="0" w:line="285" w:lineRule="atLeast"/>
+        <w:rPr>
+          <w:rFonts w:ascii="Consolas" w:eastAsia="Times New Roman" w:hAnsi="Consolas" w:cs="Times New Roman"/>
+          <w:color w:val="F92672"/>
+          <w:sz w:val="21"/>
+          <w:szCs w:val="21"/>
+          <w:lang w:eastAsia="es-ES"/>
+        </w:rPr>
+      </w:pPr>
+    </w:p>
+    <w:p>
+      <w:pPr>
+        <w:shd w:val="clear" w:color="auto" w:fill="272822"/>
+        <w:spacing w:after="0" w:line="285" w:lineRule="atLeast"/>
+        <w:rPr>
+          <w:rFonts w:ascii="Consolas" w:eastAsia="Times New Roman" w:hAnsi="Consolas" w:cs="Times New Roman"/>
+          <w:color w:val="F8F8F2"/>
+          <w:sz w:val="21"/>
+          <w:szCs w:val="21"/>
+          <w:lang w:eastAsia="es-ES"/>
+        </w:rPr>
+      </w:pPr>
+      <w:proofErr w:type="spellStart"/>
+      <w:r>
+        <w:rPr>
+          <w:rFonts w:ascii="Consolas" w:eastAsia="Times New Roman" w:hAnsi="Consolas" w:cs="Times New Roman"/>
+          <w:color w:val="F92672"/>
+          <w:sz w:val="21"/>
+          <w:szCs w:val="21"/>
+          <w:lang w:eastAsia="es-ES"/>
+        </w:rPr>
+        <w:t>import</w:t>
+      </w:r>
+      <w:proofErr w:type="spellEnd"/>
+      <w:r>
+        <w:rPr>
+          <w:rFonts w:ascii="Consolas" w:eastAsia="Times New Roman" w:hAnsi="Consolas" w:cs="Times New Roman"/>
+          <w:color w:val="F8F8F2"/>
+          <w:sz w:val="21"/>
+          <w:szCs w:val="21"/>
+          <w:lang w:eastAsia="es-ES"/>
+        </w:rPr>
+        <w:t xml:space="preserve"> { Module } </w:t>
+      </w:r>
+      <w:proofErr w:type="spellStart"/>
+      <w:r>
+        <w:rPr>
+          <w:rFonts w:ascii="Consolas" w:eastAsia="Times New Roman" w:hAnsi="Consolas" w:cs="Times New Roman"/>
+          <w:color w:val="F92672"/>
+          <w:sz w:val="21"/>
+          <w:szCs w:val="21"/>
+          <w:lang w:eastAsia="es-ES"/>
+        </w:rPr>
+        <w:t>from</w:t>
+      </w:r>
+      <w:proofErr w:type="spellEnd"/>
+      <w:r>
+        <w:rPr>
+          <w:rFonts w:ascii="Consolas" w:eastAsia="Times New Roman" w:hAnsi="Consolas" w:cs="Times New Roman"/>
+          <w:color w:val="F8F8F2"/>
+          <w:sz w:val="21"/>
+          <w:szCs w:val="21"/>
+          <w:lang w:eastAsia="es-ES"/>
+        </w:rPr>
+        <w:t xml:space="preserve"> </w:t>
+      </w:r>
+      <w:r>
+        <w:rPr>
+          <w:rFonts w:ascii="Consolas" w:eastAsia="Times New Roman" w:hAnsi="Consolas" w:cs="Times New Roman"/>
+          <w:color w:val="E6DB74"/>
+          <w:sz w:val="21"/>
+          <w:szCs w:val="21"/>
+          <w:lang w:eastAsia="es-ES"/>
+        </w:rPr>
+        <w:t>'@</w:t>
+      </w:r>
+      <w:proofErr w:type="spellStart"/>
+      <w:r>
+        <w:rPr>
+          <w:rFonts w:ascii="Consolas" w:eastAsia="Times New Roman" w:hAnsi="Consolas" w:cs="Times New Roman"/>
+          <w:color w:val="E6DB74"/>
+          <w:sz w:val="21"/>
+          <w:szCs w:val="21"/>
+          <w:lang w:eastAsia="es-ES"/>
+        </w:rPr>
+        <w:t>nestjs</w:t>
+      </w:r>
+      <w:proofErr w:type="spellEnd"/>
+      <w:r>
+        <w:rPr>
+          <w:rFonts w:ascii="Consolas" w:eastAsia="Times New Roman" w:hAnsi="Consolas" w:cs="Times New Roman"/>
+          <w:color w:val="E6DB74"/>
+          <w:sz w:val="21"/>
+          <w:szCs w:val="21"/>
+          <w:lang w:eastAsia="es-ES"/>
+        </w:rPr>
+        <w:t>/</w:t>
+      </w:r>
+      <w:proofErr w:type="spellStart"/>
+      <w:r>
+        <w:rPr>
+          <w:rFonts w:ascii="Consolas" w:eastAsia="Times New Roman" w:hAnsi="Consolas" w:cs="Times New Roman"/>
+          <w:color w:val="E6DB74"/>
+          <w:sz w:val="21"/>
+          <w:szCs w:val="21"/>
+          <w:lang w:eastAsia="es-ES"/>
+        </w:rPr>
+        <w:t>common</w:t>
+      </w:r>
+      <w:proofErr w:type="spellEnd"/>
+      <w:r>
+        <w:rPr>
+          <w:rFonts w:ascii="Consolas" w:eastAsia="Times New Roman" w:hAnsi="Consolas" w:cs="Times New Roman"/>
+          <w:color w:val="E6DB74"/>
+          <w:sz w:val="21"/>
+          <w:szCs w:val="21"/>
+          <w:lang w:eastAsia="es-ES"/>
+        </w:rPr>
+        <w:t>'</w:t>
+      </w:r>
+      <w:r>
+        <w:rPr>
+          <w:rFonts w:ascii="Consolas" w:eastAsia="Times New Roman" w:hAnsi="Consolas" w:cs="Times New Roman"/>
+          <w:color w:val="F8F8F2"/>
+          <w:sz w:val="21"/>
+          <w:szCs w:val="21"/>
+          <w:lang w:eastAsia="es-ES"/>
+        </w:rPr>
+        <w:t>;</w:t>
+      </w:r>
+    </w:p>
+    <w:p>
+      <w:pPr>
+        <w:shd w:val="clear" w:color="auto" w:fill="272822"/>
+        <w:spacing w:after="0" w:line="285" w:lineRule="atLeast"/>
+        <w:rPr>
+          <w:rFonts w:ascii="Consolas" w:eastAsia="Times New Roman" w:hAnsi="Consolas" w:cs="Times New Roman"/>
+          <w:color w:val="F8F8F2"/>
+          <w:sz w:val="21"/>
+          <w:szCs w:val="21"/>
+          <w:lang w:eastAsia="es-ES"/>
+        </w:rPr>
+      </w:pPr>
+      <w:proofErr w:type="spellStart"/>
+      <w:r>
+        <w:rPr>
+          <w:rFonts w:ascii="Consolas" w:eastAsia="Times New Roman" w:hAnsi="Consolas" w:cs="Times New Roman"/>
+          <w:color w:val="F92672"/>
+          <w:sz w:val="21"/>
+          <w:szCs w:val="21"/>
+          <w:lang w:eastAsia="es-ES"/>
+        </w:rPr>
+        <w:t>import</w:t>
+      </w:r>
+      <w:proofErr w:type="spellEnd"/>
+      <w:r>
+        <w:rPr>
+          <w:rFonts w:ascii="Consolas" w:eastAsia="Times New Roman" w:hAnsi="Consolas" w:cs="Times New Roman"/>
+          <w:color w:val="F8F8F2"/>
+          <w:sz w:val="21"/>
+          <w:szCs w:val="21"/>
+          <w:lang w:eastAsia="es-ES"/>
+        </w:rPr>
+        <w:t xml:space="preserve"> { </w:t>
+      </w:r>
+      <w:proofErr w:type="spellStart"/>
+      <w:r>
+        <w:rPr>
+          <w:rFonts w:ascii="Consolas" w:eastAsia="Times New Roman" w:hAnsi="Consolas" w:cs="Times New Roman"/>
+          <w:color w:val="F8F8F2"/>
+          <w:sz w:val="21"/>
+          <w:szCs w:val="21"/>
+          <w:lang w:eastAsia="es-ES"/>
+        </w:rPr>
+        <w:t>ConfigModule</w:t>
+      </w:r>
+      <w:proofErr w:type="spellEnd"/>
+      <w:r>
+        <w:rPr>
+          <w:rFonts w:ascii="Consolas" w:eastAsia="Times New Roman" w:hAnsi="Consolas" w:cs="Times New Roman"/>
+          <w:color w:val="F8F8F2"/>
+          <w:sz w:val="21"/>
+          <w:szCs w:val="21"/>
+          <w:lang w:eastAsia="es-ES"/>
+        </w:rPr>
+        <w:t xml:space="preserve">, </w:t>
+      </w:r>
+      <w:proofErr w:type="spellStart"/>
+      <w:r>
+        <w:rPr>
+          <w:rFonts w:ascii="Consolas" w:eastAsia="Times New Roman" w:hAnsi="Consolas" w:cs="Times New Roman"/>
+          <w:color w:val="F8F8F2"/>
+          <w:sz w:val="21"/>
+          <w:szCs w:val="21"/>
+          <w:lang w:eastAsia="es-ES"/>
+        </w:rPr>
+        <w:t>ConfigService</w:t>
+      </w:r>
+      <w:proofErr w:type="spellEnd"/>
+      <w:r>
+        <w:rPr>
+          <w:rFonts w:ascii="Consolas" w:eastAsia="Times New Roman" w:hAnsi="Consolas" w:cs="Times New Roman"/>
+          <w:color w:val="F8F8F2"/>
+          <w:sz w:val="21"/>
+          <w:szCs w:val="21"/>
+          <w:lang w:eastAsia="es-ES"/>
+        </w:rPr>
+        <w:t xml:space="preserve"> } </w:t>
+      </w:r>
+      <w:proofErr w:type="spellStart"/>
+      <w:r>
+        <w:rPr>
+          <w:rFonts w:ascii="Consolas" w:eastAsia="Times New Roman" w:hAnsi="Consolas" w:cs="Times New Roman"/>
+          <w:color w:val="F92672"/>
+          <w:sz w:val="21"/>
+          <w:szCs w:val="21"/>
+          <w:lang w:eastAsia="es-ES"/>
+        </w:rPr>
+        <w:t>from</w:t>
+      </w:r>
+      <w:proofErr w:type="spellEnd"/>
+      <w:r>
+        <w:rPr>
+          <w:rFonts w:ascii="Consolas" w:eastAsia="Times New Roman" w:hAnsi="Consolas" w:cs="Times New Roman"/>
+          <w:color w:val="F8F8F2"/>
+          <w:sz w:val="21"/>
+          <w:szCs w:val="21"/>
+          <w:lang w:eastAsia="es-ES"/>
+        </w:rPr>
+        <w:t xml:space="preserve"> </w:t>
+      </w:r>
+      <w:r>
+        <w:rPr>
+          <w:rFonts w:ascii="Consolas" w:eastAsia="Times New Roman" w:hAnsi="Consolas" w:cs="Times New Roman"/>
+          <w:color w:val="E6DB74"/>
+          <w:sz w:val="21"/>
+          <w:szCs w:val="21"/>
+          <w:lang w:eastAsia="es-ES"/>
+        </w:rPr>
+        <w:t>'@</w:t>
+      </w:r>
+      <w:proofErr w:type="spellStart"/>
+      <w:r>
+        <w:rPr>
+          <w:rFonts w:ascii="Consolas" w:eastAsia="Times New Roman" w:hAnsi="Consolas" w:cs="Times New Roman"/>
+          <w:color w:val="E6DB74"/>
+          <w:sz w:val="21"/>
+          <w:szCs w:val="21"/>
+          <w:lang w:eastAsia="es-ES"/>
+        </w:rPr>
+        <w:t>nestjs</w:t>
+      </w:r>
+      <w:proofErr w:type="spellEnd"/>
+      <w:r>
+        <w:rPr>
+          <w:rFonts w:ascii="Consolas" w:eastAsia="Times New Roman" w:hAnsi="Consolas" w:cs="Times New Roman"/>
+          <w:color w:val="E6DB74"/>
+          <w:sz w:val="21"/>
+          <w:szCs w:val="21"/>
+          <w:lang w:eastAsia="es-ES"/>
+        </w:rPr>
+        <w:t>/</w:t>
+      </w:r>
+      <w:proofErr w:type="spellStart"/>
+      <w:r>
+        <w:rPr>
+          <w:rFonts w:ascii="Consolas" w:eastAsia="Times New Roman" w:hAnsi="Consolas" w:cs="Times New Roman"/>
+          <w:color w:val="E6DB74"/>
+          <w:sz w:val="21"/>
+          <w:szCs w:val="21"/>
+          <w:lang w:eastAsia="es-ES"/>
+        </w:rPr>
+        <w:t>config</w:t>
+      </w:r>
+      <w:proofErr w:type="spellEnd"/>
+      <w:r>
+        <w:rPr>
+          <w:rFonts w:ascii="Consolas" w:eastAsia="Times New Roman" w:hAnsi="Consolas" w:cs="Times New Roman"/>
+          <w:color w:val="E6DB74"/>
+          <w:sz w:val="21"/>
+          <w:szCs w:val="21"/>
+          <w:lang w:eastAsia="es-ES"/>
+        </w:rPr>
+        <w:t>'</w:t>
+      </w:r>
+      <w:r>
+        <w:rPr>
+          <w:rFonts w:ascii="Consolas" w:eastAsia="Times New Roman" w:hAnsi="Consolas" w:cs="Times New Roman"/>
+          <w:color w:val="F8F8F2"/>
+          <w:sz w:val="21"/>
+          <w:szCs w:val="21"/>
+          <w:lang w:eastAsia="es-ES"/>
+        </w:rPr>
+        <w:t>;</w:t>
+      </w:r>
+    </w:p>
+    <w:p>
+      <w:pPr>
+        <w:shd w:val="clear" w:color="auto" w:fill="272822"/>
+        <w:spacing w:after="0" w:line="285" w:lineRule="atLeast"/>
+        <w:rPr>
+          <w:rFonts w:ascii="Consolas" w:eastAsia="Times New Roman" w:hAnsi="Consolas" w:cs="Times New Roman"/>
+          <w:color w:val="F8F8F2"/>
+          <w:sz w:val="21"/>
+          <w:szCs w:val="21"/>
+          <w:lang w:eastAsia="es-ES"/>
+        </w:rPr>
+      </w:pPr>
+      <w:proofErr w:type="spellStart"/>
+      <w:r>
+        <w:rPr>
+          <w:rFonts w:ascii="Consolas" w:eastAsia="Times New Roman" w:hAnsi="Consolas" w:cs="Times New Roman"/>
+          <w:color w:val="F92672"/>
+          <w:sz w:val="21"/>
+          <w:szCs w:val="21"/>
+          <w:lang w:eastAsia="es-ES"/>
+        </w:rPr>
+        <w:t>import</w:t>
+      </w:r>
+      <w:proofErr w:type="spellEnd"/>
+      <w:r>
+        <w:rPr>
+          <w:rFonts w:ascii="Consolas" w:eastAsia="Times New Roman" w:hAnsi="Consolas" w:cs="Times New Roman"/>
+          <w:color w:val="F8F8F2"/>
+          <w:sz w:val="21"/>
+          <w:szCs w:val="21"/>
+          <w:lang w:eastAsia="es-ES"/>
+        </w:rPr>
+        <w:t xml:space="preserve"> { </w:t>
+      </w:r>
+      <w:proofErr w:type="spellStart"/>
+      <w:r>
+        <w:rPr>
+          <w:rFonts w:ascii="Consolas" w:eastAsia="Times New Roman" w:hAnsi="Consolas" w:cs="Times New Roman"/>
+          <w:color w:val="F8F8F2"/>
+          <w:sz w:val="21"/>
+          <w:szCs w:val="21"/>
+          <w:lang w:eastAsia="es-ES"/>
+        </w:rPr>
+        <w:t>AppService</w:t>
+      </w:r>
+      <w:proofErr w:type="spellEnd"/>
+      <w:r>
+        <w:rPr>
+          <w:rFonts w:ascii="Consolas" w:eastAsia="Times New Roman" w:hAnsi="Consolas" w:cs="Times New Roman"/>
+          <w:color w:val="F8F8F2"/>
+          <w:sz w:val="21"/>
+          <w:szCs w:val="21"/>
+          <w:lang w:eastAsia="es-ES"/>
+        </w:rPr>
+        <w:t xml:space="preserve"> } </w:t>
+      </w:r>
+      <w:proofErr w:type="spellStart"/>
+      <w:r>
+        <w:rPr>
+          <w:rFonts w:ascii="Consolas" w:eastAsia="Times New Roman" w:hAnsi="Consolas" w:cs="Times New Roman"/>
+          <w:color w:val="F92672"/>
+          <w:sz w:val="21"/>
+          <w:szCs w:val="21"/>
+          <w:lang w:eastAsia="es-ES"/>
+        </w:rPr>
+        <w:t>from</w:t>
+      </w:r>
+      <w:proofErr w:type="spellEnd"/>
+      <w:r>
+        <w:rPr>
+          <w:rFonts w:ascii="Consolas" w:eastAsia="Times New Roman" w:hAnsi="Consolas" w:cs="Times New Roman"/>
+          <w:color w:val="F8F8F2"/>
+          <w:sz w:val="21"/>
+          <w:szCs w:val="21"/>
+          <w:lang w:eastAsia="es-ES"/>
+        </w:rPr>
+        <w:t xml:space="preserve"> </w:t>
+      </w:r>
+      <w:r>
+        <w:rPr>
+          <w:rFonts w:ascii="Consolas" w:eastAsia="Times New Roman" w:hAnsi="Consolas" w:cs="Times New Roman"/>
+          <w:color w:val="E6DB74"/>
+          <w:sz w:val="21"/>
+          <w:szCs w:val="21"/>
+          <w:lang w:eastAsia="es-ES"/>
+        </w:rPr>
+        <w:t>'./</w:t>
+      </w:r>
+      <w:proofErr w:type="spellStart"/>
+      <w:r>
+        <w:rPr>
+          <w:rFonts w:ascii="Consolas" w:eastAsia="Times New Roman" w:hAnsi="Consolas" w:cs="Times New Roman"/>
+          <w:color w:val="E6DB74"/>
+          <w:sz w:val="21"/>
+          <w:szCs w:val="21"/>
+          <w:lang w:eastAsia="es-ES"/>
+        </w:rPr>
+        <w:t>app.service</w:t>
+      </w:r>
+      <w:proofErr w:type="spellEnd"/>
+      <w:r>
+        <w:rPr>
+          <w:rFonts w:ascii="Consolas" w:eastAsia="Times New Roman" w:hAnsi="Consolas" w:cs="Times New Roman"/>
+          <w:color w:val="E6DB74"/>
+          <w:sz w:val="21"/>
+          <w:szCs w:val="21"/>
+          <w:lang w:eastAsia="es-ES"/>
+        </w:rPr>
+        <w:t>'</w:t>
+      </w:r>
+      <w:r>
+        <w:rPr>
+          <w:rFonts w:ascii="Consolas" w:eastAsia="Times New Roman" w:hAnsi="Consolas" w:cs="Times New Roman"/>
+          <w:color w:val="F8F8F2"/>
+          <w:sz w:val="21"/>
+          <w:szCs w:val="21"/>
+          <w:lang w:eastAsia="es-ES"/>
+        </w:rPr>
+        <w:t>;</w:t>
+      </w:r>
+    </w:p>
+    <w:p>
+      <w:pPr>
+        <w:shd w:val="clear" w:color="auto" w:fill="272822"/>
+        <w:spacing w:after="0" w:line="285" w:lineRule="atLeast"/>
+        <w:rPr>
+          <w:rFonts w:ascii="Consolas" w:eastAsia="Times New Roman" w:hAnsi="Consolas" w:cs="Times New Roman"/>
+          <w:color w:val="F8F8F2"/>
+          <w:sz w:val="21"/>
+          <w:szCs w:val="21"/>
+          <w:lang w:eastAsia="es-ES"/>
+        </w:rPr>
+      </w:pPr>
+      <w:proofErr w:type="spellStart"/>
+      <w:r>
+        <w:rPr>
+          <w:rFonts w:ascii="Consolas" w:eastAsia="Times New Roman" w:hAnsi="Consolas" w:cs="Times New Roman"/>
+          <w:color w:val="F92672"/>
+          <w:sz w:val="21"/>
+          <w:szCs w:val="21"/>
+          <w:lang w:eastAsia="es-ES"/>
+        </w:rPr>
+        <w:t>import</w:t>
+      </w:r>
+      <w:proofErr w:type="spellEnd"/>
+      <w:r>
+        <w:rPr>
+          <w:rFonts w:ascii="Consolas" w:eastAsia="Times New Roman" w:hAnsi="Consolas" w:cs="Times New Roman"/>
+          <w:color w:val="F8F8F2"/>
+          <w:sz w:val="21"/>
+          <w:szCs w:val="21"/>
+          <w:lang w:eastAsia="es-ES"/>
+        </w:rPr>
+        <w:t xml:space="preserve"> { </w:t>
+      </w:r>
+      <w:proofErr w:type="spellStart"/>
+      <w:r>
+        <w:rPr>
+          <w:rFonts w:ascii="Consolas" w:eastAsia="Times New Roman" w:hAnsi="Consolas" w:cs="Times New Roman"/>
+          <w:color w:val="F8F8F2"/>
+          <w:sz w:val="21"/>
+          <w:szCs w:val="21"/>
+          <w:lang w:eastAsia="es-ES"/>
+        </w:rPr>
+        <w:t>Keys</w:t>
+      </w:r>
+      <w:proofErr w:type="spellEnd"/>
+      <w:r>
+        <w:rPr>
+          <w:rFonts w:ascii="Consolas" w:eastAsia="Times New Roman" w:hAnsi="Consolas" w:cs="Times New Roman"/>
+          <w:color w:val="F8F8F2"/>
+          <w:sz w:val="21"/>
+          <w:szCs w:val="21"/>
+          <w:lang w:eastAsia="es-ES"/>
+        </w:rPr>
+        <w:t xml:space="preserve"> } </w:t>
+      </w:r>
+      <w:proofErr w:type="spellStart"/>
+      <w:r>
+        <w:rPr>
+          <w:rFonts w:ascii="Consolas" w:eastAsia="Times New Roman" w:hAnsi="Consolas" w:cs="Times New Roman"/>
+          <w:color w:val="F92672"/>
+          <w:sz w:val="21"/>
+          <w:szCs w:val="21"/>
+          <w:lang w:eastAsia="es-ES"/>
+        </w:rPr>
+        <w:t>from</w:t>
+      </w:r>
+      <w:proofErr w:type="spellEnd"/>
+      <w:r>
+        <w:rPr>
+          <w:rFonts w:ascii="Consolas" w:eastAsia="Times New Roman" w:hAnsi="Consolas" w:cs="Times New Roman"/>
+          <w:color w:val="F8F8F2"/>
+          <w:sz w:val="21"/>
+          <w:szCs w:val="21"/>
+          <w:lang w:eastAsia="es-ES"/>
+        </w:rPr>
+        <w:t xml:space="preserve"> </w:t>
+      </w:r>
+      <w:r>
+        <w:rPr>
+          <w:rFonts w:ascii="Consolas" w:eastAsia="Times New Roman" w:hAnsi="Consolas" w:cs="Times New Roman"/>
+          <w:color w:val="E6DB74"/>
+          <w:sz w:val="21"/>
+          <w:szCs w:val="21"/>
+          <w:lang w:eastAsia="es-ES"/>
+        </w:rPr>
+        <w:t>'./</w:t>
+      </w:r>
+      <w:proofErr w:type="spellStart"/>
+      <w:r>
+        <w:rPr>
+          <w:rFonts w:ascii="Consolas" w:eastAsia="Times New Roman" w:hAnsi="Consolas" w:cs="Times New Roman"/>
+          <w:color w:val="E6DB74"/>
+          <w:sz w:val="21"/>
+          <w:szCs w:val="21"/>
+          <w:lang w:eastAsia="es-ES"/>
+        </w:rPr>
+        <w:t>common</w:t>
+      </w:r>
+      <w:proofErr w:type="spellEnd"/>
+      <w:r>
+        <w:rPr>
+          <w:rFonts w:ascii="Consolas" w:eastAsia="Times New Roman" w:hAnsi="Consolas" w:cs="Times New Roman"/>
+          <w:color w:val="E6DB74"/>
+          <w:sz w:val="21"/>
+          <w:szCs w:val="21"/>
+          <w:lang w:eastAsia="es-ES"/>
+        </w:rPr>
+        <w:t>/</w:t>
+      </w:r>
+      <w:proofErr w:type="spellStart"/>
+      <w:r>
+        <w:rPr>
+          <w:rFonts w:ascii="Consolas" w:eastAsia="Times New Roman" w:hAnsi="Consolas" w:cs="Times New Roman"/>
+          <w:color w:val="E6DB74"/>
+          <w:sz w:val="21"/>
+          <w:szCs w:val="21"/>
+          <w:lang w:eastAsia="es-ES"/>
+        </w:rPr>
+        <w:t>enum</w:t>
+      </w:r>
+      <w:proofErr w:type="spellEnd"/>
+      <w:r>
+        <w:rPr>
+          <w:rFonts w:ascii="Consolas" w:eastAsia="Times New Roman" w:hAnsi="Consolas" w:cs="Times New Roman"/>
+          <w:color w:val="E6DB74"/>
+          <w:sz w:val="21"/>
+          <w:szCs w:val="21"/>
+          <w:lang w:eastAsia="es-ES"/>
+        </w:rPr>
+        <w:t>'</w:t>
+      </w:r>
+      <w:r>
+        <w:rPr>
+          <w:rFonts w:ascii="Consolas" w:eastAsia="Times New Roman" w:hAnsi="Consolas" w:cs="Times New Roman"/>
+          <w:color w:val="F8F8F2"/>
+          <w:sz w:val="21"/>
+          <w:szCs w:val="21"/>
+          <w:lang w:eastAsia="es-ES"/>
+        </w:rPr>
+        <w:t>;</w:t>
+      </w:r>
+    </w:p>
+    <w:p>
+      <w:pPr>
+        <w:shd w:val="clear" w:color="auto" w:fill="272822"/>
+        <w:spacing w:after="0" w:line="285" w:lineRule="atLeast"/>
+        <w:rPr>
+          <w:rFonts w:ascii="Consolas" w:eastAsia="Times New Roman" w:hAnsi="Consolas" w:cs="Times New Roman"/>
+          <w:color w:val="F8F8F2"/>
+          <w:sz w:val="21"/>
+          <w:szCs w:val="21"/>
+          <w:lang w:eastAsia="es-ES"/>
+        </w:rPr>
+      </w:pPr>
+    </w:p>
+    <w:p>
+      <w:pPr>
+        <w:shd w:val="clear" w:color="auto" w:fill="272822"/>
+        <w:spacing w:after="0" w:line="285" w:lineRule="atLeast"/>
+        <w:rPr>
+          <w:rFonts w:ascii="Consolas" w:eastAsia="Times New Roman" w:hAnsi="Consolas" w:cs="Times New Roman"/>
+          <w:color w:val="F8F8F2"/>
+          <w:sz w:val="21"/>
+          <w:szCs w:val="21"/>
+          <w:lang w:eastAsia="es-ES"/>
+        </w:rPr>
+      </w:pPr>
+      <w:r>
+        <w:rPr>
+          <w:rFonts w:ascii="Consolas" w:eastAsia="Times New Roman" w:hAnsi="Consolas" w:cs="Times New Roman"/>
+          <w:color w:val="F8F8F2"/>
+          <w:sz w:val="21"/>
+          <w:szCs w:val="21"/>
+          <w:lang w:eastAsia="es-ES"/>
+        </w:rPr>
+        <w:t>@</w:t>
+      </w:r>
+      <w:r>
+        <w:rPr>
+          <w:rFonts w:ascii="Consolas" w:eastAsia="Times New Roman" w:hAnsi="Consolas" w:cs="Times New Roman"/>
+          <w:color w:val="A6E22E"/>
+          <w:sz w:val="21"/>
+          <w:szCs w:val="21"/>
+          <w:lang w:eastAsia="es-ES"/>
+        </w:rPr>
+        <w:t>Module</w:t>
+      </w:r>
+      <w:r>
+        <w:rPr>
+          <w:rFonts w:ascii="Consolas" w:eastAsia="Times New Roman" w:hAnsi="Consolas" w:cs="Times New Roman"/>
+          <w:color w:val="F8F8F2"/>
+          <w:sz w:val="21"/>
+          <w:szCs w:val="21"/>
+          <w:lang w:eastAsia="es-ES"/>
+        </w:rPr>
+        <w:t>({</w:t>
+      </w:r>
+    </w:p>
+    <w:p>
+      <w:pPr>
+        <w:shd w:val="clear" w:color="auto" w:fill="272822"/>
+        <w:spacing w:after="0" w:line="285" w:lineRule="atLeast"/>
+        <w:rPr>
+          <w:rFonts w:ascii="Consolas" w:eastAsia="Times New Roman" w:hAnsi="Consolas" w:cs="Times New Roman"/>
+          <w:color w:val="F8F8F2"/>
+          <w:sz w:val="21"/>
+          <w:szCs w:val="21"/>
+          <w:lang w:eastAsia="es-ES"/>
+        </w:rPr>
+      </w:pPr>
+      <w:r>
+        <w:rPr>
+          <w:rFonts w:ascii="Consolas" w:eastAsia="Times New Roman" w:hAnsi="Consolas" w:cs="Times New Roman"/>
+          <w:color w:val="F8F8F2"/>
+          <w:sz w:val="21"/>
+          <w:szCs w:val="21"/>
+          <w:lang w:eastAsia="es-ES"/>
+        </w:rPr>
+        <w:t xml:space="preserve">  </w:t>
+      </w:r>
+      <w:proofErr w:type="spellStart"/>
+      <w:r>
+        <w:rPr>
+          <w:rFonts w:ascii="Consolas" w:eastAsia="Times New Roman" w:hAnsi="Consolas" w:cs="Times New Roman"/>
+          <w:color w:val="F8F8F2"/>
+          <w:sz w:val="21"/>
+          <w:szCs w:val="21"/>
+          <w:lang w:eastAsia="es-ES"/>
+        </w:rPr>
+        <w:t>imports</w:t>
+      </w:r>
+      <w:proofErr w:type="spellEnd"/>
+      <w:r>
+        <w:rPr>
+          <w:rFonts w:ascii="Consolas" w:eastAsia="Times New Roman" w:hAnsi="Consolas" w:cs="Times New Roman"/>
+          <w:color w:val="F8F8F2"/>
+          <w:sz w:val="21"/>
+          <w:szCs w:val="21"/>
+          <w:lang w:eastAsia="es-ES"/>
+        </w:rPr>
+        <w:t>: [</w:t>
+      </w:r>
+      <w:proofErr w:type="spellStart"/>
+      <w:r>
+        <w:rPr>
+          <w:rFonts w:ascii="Consolas" w:eastAsia="Times New Roman" w:hAnsi="Consolas" w:cs="Times New Roman"/>
+          <w:color w:val="A6E22E"/>
+          <w:sz w:val="21"/>
+          <w:szCs w:val="21"/>
+          <w:u w:val="single"/>
+          <w:lang w:eastAsia="es-ES"/>
+        </w:rPr>
+        <w:t>ConfigModule</w:t>
+      </w:r>
+      <w:r>
+        <w:rPr>
+          <w:rFonts w:ascii="Consolas" w:eastAsia="Times New Roman" w:hAnsi="Consolas" w:cs="Times New Roman"/>
+          <w:color w:val="F8F8F2"/>
+          <w:sz w:val="21"/>
+          <w:szCs w:val="21"/>
+          <w:lang w:eastAsia="es-ES"/>
+        </w:rPr>
+        <w:t>.</w:t>
+      </w:r>
+      <w:r>
+        <w:rPr>
+          <w:rFonts w:ascii="Consolas" w:eastAsia="Times New Roman" w:hAnsi="Consolas" w:cs="Times New Roman"/>
+          <w:color w:val="A6E22E"/>
+          <w:sz w:val="21"/>
+          <w:szCs w:val="21"/>
+          <w:lang w:eastAsia="es-ES"/>
+        </w:rPr>
+        <w:t>forRoot</w:t>
+      </w:r>
+      <w:proofErr w:type="spellEnd"/>
+      <w:r>
+        <w:rPr>
+          <w:rFonts w:ascii="Consolas" w:eastAsia="Times New Roman" w:hAnsi="Consolas" w:cs="Times New Roman"/>
+          <w:color w:val="F8F8F2"/>
+          <w:sz w:val="21"/>
+          <w:szCs w:val="21"/>
+          <w:lang w:eastAsia="es-ES"/>
+        </w:rPr>
+        <w:t xml:space="preserve">({ </w:t>
+      </w:r>
+      <w:proofErr w:type="spellStart"/>
+      <w:r>
+        <w:rPr>
+          <w:rFonts w:ascii="Consolas" w:eastAsia="Times New Roman" w:hAnsi="Consolas" w:cs="Times New Roman"/>
+          <w:color w:val="F8F8F2"/>
+          <w:sz w:val="21"/>
+          <w:szCs w:val="21"/>
+          <w:lang w:eastAsia="es-ES"/>
+        </w:rPr>
+        <w:t>isGlobal</w:t>
+      </w:r>
+      <w:proofErr w:type="spellEnd"/>
+      <w:r>
+        <w:rPr>
+          <w:rFonts w:ascii="Consolas" w:eastAsia="Times New Roman" w:hAnsi="Consolas" w:cs="Times New Roman"/>
+          <w:color w:val="F8F8F2"/>
+          <w:sz w:val="21"/>
+          <w:szCs w:val="21"/>
+          <w:lang w:eastAsia="es-ES"/>
+        </w:rPr>
+        <w:t xml:space="preserve">: </w:t>
+      </w:r>
+      <w:r>
+        <w:rPr>
+          <w:rFonts w:ascii="Consolas" w:eastAsia="Times New Roman" w:hAnsi="Consolas" w:cs="Times New Roman"/>
+          <w:color w:val="AE81FF"/>
+          <w:sz w:val="21"/>
+          <w:szCs w:val="21"/>
+          <w:lang w:eastAsia="es-ES"/>
+        </w:rPr>
+        <w:t>true</w:t>
+      </w:r>
+      <w:r>
+        <w:rPr>
+          <w:rFonts w:ascii="Consolas" w:eastAsia="Times New Roman" w:hAnsi="Consolas" w:cs="Times New Roman"/>
+          <w:color w:val="F8F8F2"/>
+          <w:sz w:val="21"/>
+          <w:szCs w:val="21"/>
+          <w:lang w:eastAsia="es-ES"/>
+        </w:rPr>
+        <w:t xml:space="preserve"> })],</w:t>
+      </w:r>
+    </w:p>
+    <w:p>
+      <w:pPr>
+        <w:shd w:val="clear" w:color="auto" w:fill="272822"/>
+        <w:spacing w:after="0" w:line="285" w:lineRule="atLeast"/>
+        <w:rPr>
+          <w:rFonts w:ascii="Consolas" w:eastAsia="Times New Roman" w:hAnsi="Consolas" w:cs="Times New Roman"/>
+          <w:color w:val="F8F8F2"/>
+          <w:sz w:val="21"/>
+          <w:szCs w:val="21"/>
+          <w:lang w:eastAsia="es-ES"/>
+        </w:rPr>
+      </w:pPr>
+      <w:r>
+        <w:rPr>
+          <w:rFonts w:ascii="Consolas" w:eastAsia="Times New Roman" w:hAnsi="Consolas" w:cs="Times New Roman"/>
+          <w:color w:val="F8F8F2"/>
+          <w:sz w:val="21"/>
+          <w:szCs w:val="21"/>
+          <w:lang w:eastAsia="es-ES"/>
+        </w:rPr>
+        <w:t>})</w:t>
+      </w:r>
+    </w:p>
+    <w:p>
+      <w:pPr>
+        <w:shd w:val="clear" w:color="auto" w:fill="272822"/>
+        <w:spacing w:after="0" w:line="285" w:lineRule="atLeast"/>
+        <w:rPr>
+          <w:rFonts w:ascii="Consolas" w:eastAsia="Times New Roman" w:hAnsi="Consolas" w:cs="Times New Roman"/>
+          <w:color w:val="F8F8F2"/>
+          <w:sz w:val="21"/>
+          <w:szCs w:val="21"/>
+          <w:lang w:eastAsia="es-ES"/>
+        </w:rPr>
+      </w:pPr>
+      <w:proofErr w:type="spellStart"/>
+      <w:r>
+        <w:rPr>
+          <w:rFonts w:ascii="Consolas" w:eastAsia="Times New Roman" w:hAnsi="Consolas" w:cs="Times New Roman"/>
+          <w:color w:val="F92672"/>
+          <w:sz w:val="21"/>
+          <w:szCs w:val="21"/>
+          <w:lang w:eastAsia="es-ES"/>
+        </w:rPr>
+        <w:t>export</w:t>
+      </w:r>
+      <w:proofErr w:type="spellEnd"/>
+      <w:r>
+        <w:rPr>
+          <w:rFonts w:ascii="Consolas" w:eastAsia="Times New Roman" w:hAnsi="Consolas" w:cs="Times New Roman"/>
+          <w:color w:val="F8F8F2"/>
+          <w:sz w:val="21"/>
+          <w:szCs w:val="21"/>
+          <w:lang w:eastAsia="es-ES"/>
+        </w:rPr>
+        <w:t xml:space="preserve"> </w:t>
+      </w:r>
+      <w:proofErr w:type="spellStart"/>
+      <w:r>
+        <w:rPr>
+          <w:rFonts w:ascii="Consolas" w:eastAsia="Times New Roman" w:hAnsi="Consolas" w:cs="Times New Roman"/>
+          <w:i/>
+          <w:iCs/>
+          <w:color w:val="66D9EF"/>
+          <w:sz w:val="21"/>
+          <w:szCs w:val="21"/>
+          <w:lang w:eastAsia="es-ES"/>
+        </w:rPr>
+        <w:t>class</w:t>
+      </w:r>
+      <w:proofErr w:type="spellEnd"/>
+      <w:r>
+        <w:rPr>
+          <w:rFonts w:ascii="Consolas" w:eastAsia="Times New Roman" w:hAnsi="Consolas" w:cs="Times New Roman"/>
+          <w:color w:val="F8F8F2"/>
+          <w:sz w:val="21"/>
+          <w:szCs w:val="21"/>
+          <w:lang w:eastAsia="es-ES"/>
+        </w:rPr>
+        <w:t xml:space="preserve"> </w:t>
+      </w:r>
+      <w:proofErr w:type="spellStart"/>
+      <w:r>
+        <w:rPr>
+          <w:rFonts w:ascii="Consolas" w:eastAsia="Times New Roman" w:hAnsi="Consolas" w:cs="Times New Roman"/>
+          <w:color w:val="A6E22E"/>
+          <w:sz w:val="21"/>
+          <w:szCs w:val="21"/>
+          <w:u w:val="single"/>
+          <w:lang w:eastAsia="es-ES"/>
+        </w:rPr>
+        <w:t>AppModule</w:t>
+      </w:r>
+      <w:proofErr w:type="spellEnd"/>
+      <w:r>
+        <w:rPr>
+          <w:rFonts w:ascii="Consolas" w:eastAsia="Times New Roman" w:hAnsi="Consolas" w:cs="Times New Roman"/>
+          <w:color w:val="F8F8F2"/>
+          <w:sz w:val="21"/>
+          <w:szCs w:val="21"/>
+          <w:lang w:eastAsia="es-ES"/>
+        </w:rPr>
+        <w:t xml:space="preserve"> {</w:t>
+      </w:r>
+    </w:p>
+    <w:p>
+      <w:pPr>
+        <w:shd w:val="clear" w:color="auto" w:fill="272822"/>
+        <w:spacing w:after="0" w:line="285" w:lineRule="atLeast"/>
+        <w:rPr>
+          <w:rFonts w:ascii="Consolas" w:eastAsia="Times New Roman" w:hAnsi="Consolas" w:cs="Times New Roman"/>
+          <w:color w:val="F8F8F2"/>
+          <w:sz w:val="21"/>
+          <w:szCs w:val="21"/>
+          <w:lang w:eastAsia="es-ES"/>
+        </w:rPr>
+      </w:pPr>
+      <w:r>
+        <w:rPr>
+          <w:rFonts w:ascii="Consolas" w:eastAsia="Times New Roman" w:hAnsi="Consolas" w:cs="Times New Roman"/>
+          <w:color w:val="F8F8F2"/>
+          <w:sz w:val="21"/>
+          <w:szCs w:val="21"/>
+          <w:lang w:eastAsia="es-ES"/>
+        </w:rPr>
+        <w:t xml:space="preserve">  </w:t>
+      </w:r>
+      <w:proofErr w:type="spellStart"/>
+      <w:r>
+        <w:rPr>
+          <w:rFonts w:ascii="Consolas" w:eastAsia="Times New Roman" w:hAnsi="Consolas" w:cs="Times New Roman"/>
+          <w:color w:val="F92672"/>
+          <w:sz w:val="21"/>
+          <w:szCs w:val="21"/>
+          <w:lang w:eastAsia="es-ES"/>
+        </w:rPr>
+        <w:t>static</w:t>
+      </w:r>
+      <w:proofErr w:type="spellEnd"/>
+      <w:r>
+        <w:rPr>
+          <w:rFonts w:ascii="Consolas" w:eastAsia="Times New Roman" w:hAnsi="Consolas" w:cs="Times New Roman"/>
+          <w:color w:val="F8F8F2"/>
+          <w:sz w:val="21"/>
+          <w:szCs w:val="21"/>
+          <w:lang w:eastAsia="es-ES"/>
+        </w:rPr>
+        <w:t xml:space="preserve"> </w:t>
+      </w:r>
+      <w:proofErr w:type="spellStart"/>
+      <w:r>
+        <w:rPr>
+          <w:rFonts w:ascii="Consolas" w:eastAsia="Times New Roman" w:hAnsi="Consolas" w:cs="Times New Roman"/>
+          <w:color w:val="F8F8F2"/>
+          <w:sz w:val="21"/>
+          <w:szCs w:val="21"/>
+          <w:lang w:eastAsia="es-ES"/>
+        </w:rPr>
+        <w:t>port</w:t>
+      </w:r>
+      <w:proofErr w:type="spellEnd"/>
+      <w:r>
+        <w:rPr>
+          <w:rFonts w:ascii="Consolas" w:eastAsia="Times New Roman" w:hAnsi="Consolas" w:cs="Times New Roman"/>
+          <w:color w:val="F92672"/>
+          <w:sz w:val="21"/>
+          <w:szCs w:val="21"/>
+          <w:lang w:eastAsia="es-ES"/>
+        </w:rPr>
+        <w:t>:</w:t>
+      </w:r>
+      <w:r>
+        <w:rPr>
+          <w:rFonts w:ascii="Consolas" w:eastAsia="Times New Roman" w:hAnsi="Consolas" w:cs="Times New Roman"/>
+          <w:color w:val="F8F8F2"/>
+          <w:sz w:val="21"/>
+          <w:szCs w:val="21"/>
+          <w:lang w:eastAsia="es-ES"/>
+        </w:rPr>
+        <w:t xml:space="preserve"> </w:t>
+      </w:r>
+      <w:proofErr w:type="spellStart"/>
+      <w:r>
+        <w:rPr>
+          <w:rFonts w:ascii="Consolas" w:eastAsia="Times New Roman" w:hAnsi="Consolas" w:cs="Times New Roman"/>
+          <w:i/>
+          <w:iCs/>
+          <w:color w:val="66D9EF"/>
+          <w:sz w:val="21"/>
+          <w:szCs w:val="21"/>
+          <w:lang w:eastAsia="es-ES"/>
+        </w:rPr>
+        <w:t>number</w:t>
+      </w:r>
+      <w:proofErr w:type="spellEnd"/>
+      <w:r>
+        <w:rPr>
+          <w:rFonts w:ascii="Consolas" w:eastAsia="Times New Roman" w:hAnsi="Consolas" w:cs="Times New Roman"/>
+          <w:color w:val="F8F8F2"/>
+          <w:sz w:val="21"/>
+          <w:szCs w:val="21"/>
+          <w:lang w:eastAsia="es-ES"/>
+        </w:rPr>
+        <w:t>;</w:t>
+      </w:r>
+    </w:p>
+    <w:p>
+      <w:pPr>
+        <w:shd w:val="clear" w:color="auto" w:fill="272822"/>
+        <w:spacing w:after="0" w:line="285" w:lineRule="atLeast"/>
+        <w:rPr>
+          <w:rFonts w:ascii="Consolas" w:eastAsia="Times New Roman" w:hAnsi="Consolas" w:cs="Times New Roman"/>
+          <w:color w:val="F8F8F2"/>
+          <w:sz w:val="21"/>
+          <w:szCs w:val="21"/>
+          <w:lang w:eastAsia="es-ES"/>
+        </w:rPr>
+      </w:pPr>
+      <w:r>
+        <w:rPr>
+          <w:rFonts w:ascii="Consolas" w:eastAsia="Times New Roman" w:hAnsi="Consolas" w:cs="Times New Roman"/>
+          <w:color w:val="F8F8F2"/>
+          <w:sz w:val="21"/>
+          <w:szCs w:val="21"/>
+          <w:lang w:eastAsia="es-ES"/>
+        </w:rPr>
+        <w:t xml:space="preserve">  </w:t>
+      </w:r>
+      <w:proofErr w:type="spellStart"/>
+      <w:r>
+        <w:rPr>
+          <w:rFonts w:ascii="Consolas" w:eastAsia="Times New Roman" w:hAnsi="Consolas" w:cs="Times New Roman"/>
+          <w:color w:val="F92672"/>
+          <w:sz w:val="21"/>
+          <w:szCs w:val="21"/>
+          <w:lang w:eastAsia="es-ES"/>
+        </w:rPr>
+        <w:t>static</w:t>
+      </w:r>
+      <w:proofErr w:type="spellEnd"/>
+      <w:r>
+        <w:rPr>
+          <w:rFonts w:ascii="Consolas" w:eastAsia="Times New Roman" w:hAnsi="Consolas" w:cs="Times New Roman"/>
+          <w:color w:val="F8F8F2"/>
+          <w:sz w:val="21"/>
+          <w:szCs w:val="21"/>
+          <w:lang w:eastAsia="es-ES"/>
+        </w:rPr>
+        <w:t xml:space="preserve"> host</w:t>
+      </w:r>
+      <w:r>
+        <w:rPr>
+          <w:rFonts w:ascii="Consolas" w:eastAsia="Times New Roman" w:hAnsi="Consolas" w:cs="Times New Roman"/>
+          <w:color w:val="F92672"/>
+          <w:sz w:val="21"/>
+          <w:szCs w:val="21"/>
+          <w:lang w:eastAsia="es-ES"/>
+        </w:rPr>
+        <w:t>:</w:t>
+      </w:r>
+      <w:r>
+        <w:rPr>
+          <w:rFonts w:ascii="Consolas" w:eastAsia="Times New Roman" w:hAnsi="Consolas" w:cs="Times New Roman"/>
+          <w:color w:val="F8F8F2"/>
+          <w:sz w:val="21"/>
+          <w:szCs w:val="21"/>
+          <w:lang w:eastAsia="es-ES"/>
+        </w:rPr>
+        <w:t xml:space="preserve"> </w:t>
+      </w:r>
+      <w:proofErr w:type="spellStart"/>
+      <w:r>
+        <w:rPr>
+          <w:rFonts w:ascii="Consolas" w:eastAsia="Times New Roman" w:hAnsi="Consolas" w:cs="Times New Roman"/>
+          <w:i/>
+          <w:iCs/>
+          <w:color w:val="66D9EF"/>
+          <w:sz w:val="21"/>
+          <w:szCs w:val="21"/>
+          <w:lang w:eastAsia="es-ES"/>
+        </w:rPr>
+        <w:t>string</w:t>
+      </w:r>
+      <w:proofErr w:type="spellEnd"/>
+      <w:r>
+        <w:rPr>
+          <w:rFonts w:ascii="Consolas" w:eastAsia="Times New Roman" w:hAnsi="Consolas" w:cs="Times New Roman"/>
+          <w:color w:val="F8F8F2"/>
+          <w:sz w:val="21"/>
+          <w:szCs w:val="21"/>
+          <w:lang w:eastAsia="es-ES"/>
+        </w:rPr>
+        <w:t>;</w:t>
+      </w:r>
+    </w:p>
+    <w:p>
+      <w:pPr>
+        <w:shd w:val="clear" w:color="auto" w:fill="272822"/>
+        <w:spacing w:after="0" w:line="285" w:lineRule="atLeast"/>
+        <w:rPr>
+          <w:rFonts w:ascii="Consolas" w:eastAsia="Times New Roman" w:hAnsi="Consolas" w:cs="Times New Roman"/>
+          <w:color w:val="F8F8F2"/>
+          <w:sz w:val="21"/>
+          <w:szCs w:val="21"/>
+          <w:lang w:eastAsia="es-ES"/>
+        </w:rPr>
+      </w:pPr>
+      <w:r>
+        <w:rPr>
+          <w:rFonts w:ascii="Consolas" w:eastAsia="Times New Roman" w:hAnsi="Consolas" w:cs="Times New Roman"/>
+          <w:color w:val="F8F8F2"/>
+          <w:sz w:val="21"/>
+          <w:szCs w:val="21"/>
+          <w:lang w:eastAsia="es-ES"/>
+        </w:rPr>
+        <w:t xml:space="preserve">  </w:t>
+      </w:r>
+      <w:proofErr w:type="spellStart"/>
+      <w:r>
+        <w:rPr>
+          <w:rFonts w:ascii="Consolas" w:eastAsia="Times New Roman" w:hAnsi="Consolas" w:cs="Times New Roman"/>
+          <w:color w:val="F92672"/>
+          <w:sz w:val="21"/>
+          <w:szCs w:val="21"/>
+          <w:lang w:eastAsia="es-ES"/>
+        </w:rPr>
+        <w:t>static</w:t>
+      </w:r>
+      <w:proofErr w:type="spellEnd"/>
+      <w:r>
+        <w:rPr>
+          <w:rFonts w:ascii="Consolas" w:eastAsia="Times New Roman" w:hAnsi="Consolas" w:cs="Times New Roman"/>
+          <w:color w:val="F8F8F2"/>
+          <w:sz w:val="21"/>
+          <w:szCs w:val="21"/>
+          <w:lang w:eastAsia="es-ES"/>
+        </w:rPr>
+        <w:t xml:space="preserve"> </w:t>
+      </w:r>
+      <w:proofErr w:type="spellStart"/>
+      <w:r>
+        <w:rPr>
+          <w:rFonts w:ascii="Consolas" w:eastAsia="Times New Roman" w:hAnsi="Consolas" w:cs="Times New Roman"/>
+          <w:color w:val="F8F8F2"/>
+          <w:sz w:val="21"/>
+          <w:szCs w:val="21"/>
+          <w:lang w:eastAsia="es-ES"/>
+        </w:rPr>
+        <w:t>version</w:t>
+      </w:r>
+      <w:proofErr w:type="spellEnd"/>
+      <w:r>
+        <w:rPr>
+          <w:rFonts w:ascii="Consolas" w:eastAsia="Times New Roman" w:hAnsi="Consolas" w:cs="Times New Roman"/>
+          <w:color w:val="F92672"/>
+          <w:sz w:val="21"/>
+          <w:szCs w:val="21"/>
+          <w:lang w:eastAsia="es-ES"/>
+        </w:rPr>
+        <w:t>:</w:t>
+      </w:r>
+      <w:r>
+        <w:rPr>
+          <w:rFonts w:ascii="Consolas" w:eastAsia="Times New Roman" w:hAnsi="Consolas" w:cs="Times New Roman"/>
+          <w:color w:val="F8F8F2"/>
+          <w:sz w:val="21"/>
+          <w:szCs w:val="21"/>
+          <w:lang w:eastAsia="es-ES"/>
+        </w:rPr>
+        <w:t xml:space="preserve"> </w:t>
+      </w:r>
+      <w:proofErr w:type="spellStart"/>
+      <w:r>
+        <w:rPr>
+          <w:rFonts w:ascii="Consolas" w:eastAsia="Times New Roman" w:hAnsi="Consolas" w:cs="Times New Roman"/>
+          <w:i/>
+          <w:iCs/>
+          <w:color w:val="66D9EF"/>
+          <w:sz w:val="21"/>
+          <w:szCs w:val="21"/>
+          <w:lang w:eastAsia="es-ES"/>
+        </w:rPr>
+        <w:t>string</w:t>
+      </w:r>
+      <w:proofErr w:type="spellEnd"/>
+      <w:r>
+        <w:rPr>
+          <w:rFonts w:ascii="Consolas" w:eastAsia="Times New Roman" w:hAnsi="Consolas" w:cs="Times New Roman"/>
+          <w:color w:val="F8F8F2"/>
+          <w:sz w:val="21"/>
+          <w:szCs w:val="21"/>
+          <w:lang w:eastAsia="es-ES"/>
+        </w:rPr>
+        <w:t>;</w:t>
+      </w:r>
+    </w:p>
+    <w:p>
+      <w:pPr>
+        <w:shd w:val="clear" w:color="auto" w:fill="272822"/>
+        <w:spacing w:after="0" w:line="285" w:lineRule="atLeast"/>
+        <w:rPr>
+          <w:rFonts w:ascii="Consolas" w:eastAsia="Times New Roman" w:hAnsi="Consolas" w:cs="Times New Roman"/>
+          <w:color w:val="F8F8F2"/>
+          <w:sz w:val="21"/>
+          <w:szCs w:val="21"/>
+          <w:lang w:eastAsia="es-ES"/>
+        </w:rPr>
+      </w:pPr>
+    </w:p>
+    <w:p>
+      <w:pPr>
+        <w:shd w:val="clear" w:color="auto" w:fill="272822"/>
+        <w:spacing w:after="0" w:line="285" w:lineRule="atLeast"/>
+        <w:rPr>
+          <w:rFonts w:ascii="Consolas" w:eastAsia="Times New Roman" w:hAnsi="Consolas" w:cs="Times New Roman"/>
+          <w:color w:val="F8F8F2"/>
+          <w:sz w:val="21"/>
+          <w:szCs w:val="21"/>
+          <w:lang w:eastAsia="es-ES"/>
+        </w:rPr>
+      </w:pPr>
+      <w:r>
+        <w:rPr>
+          <w:rFonts w:ascii="Consolas" w:eastAsia="Times New Roman" w:hAnsi="Consolas" w:cs="Times New Roman"/>
+          <w:color w:val="F8F8F2"/>
+          <w:sz w:val="21"/>
+          <w:szCs w:val="21"/>
+          <w:lang w:eastAsia="es-ES"/>
+        </w:rPr>
+        <w:t xml:space="preserve">  </w:t>
+      </w:r>
+      <w:r>
+        <w:rPr>
+          <w:rFonts w:ascii="Consolas" w:eastAsia="Times New Roman" w:hAnsi="Consolas" w:cs="Times New Roman"/>
+          <w:i/>
+          <w:iCs/>
+          <w:color w:val="66D9EF"/>
+          <w:sz w:val="21"/>
+          <w:szCs w:val="21"/>
+          <w:lang w:eastAsia="es-ES"/>
+        </w:rPr>
+        <w:t>constructor</w:t>
+      </w:r>
+      <w:r>
+        <w:rPr>
+          <w:rFonts w:ascii="Consolas" w:eastAsia="Times New Roman" w:hAnsi="Consolas" w:cs="Times New Roman"/>
+          <w:color w:val="F8F8F2"/>
+          <w:sz w:val="21"/>
+          <w:szCs w:val="21"/>
+          <w:lang w:eastAsia="es-ES"/>
+        </w:rPr>
+        <w:t>(</w:t>
+      </w:r>
+      <w:proofErr w:type="spellStart"/>
+      <w:r>
+        <w:rPr>
+          <w:rFonts w:ascii="Consolas" w:eastAsia="Times New Roman" w:hAnsi="Consolas" w:cs="Times New Roman"/>
+          <w:color w:val="F92672"/>
+          <w:sz w:val="21"/>
+          <w:szCs w:val="21"/>
+          <w:lang w:eastAsia="es-ES"/>
+        </w:rPr>
+        <w:t>private</w:t>
+      </w:r>
+      <w:proofErr w:type="spellEnd"/>
+      <w:r>
+        <w:rPr>
+          <w:rFonts w:ascii="Consolas" w:eastAsia="Times New Roman" w:hAnsi="Consolas" w:cs="Times New Roman"/>
+          <w:color w:val="F8F8F2"/>
+          <w:sz w:val="21"/>
+          <w:szCs w:val="21"/>
+          <w:lang w:eastAsia="es-ES"/>
+        </w:rPr>
+        <w:t xml:space="preserve"> </w:t>
+      </w:r>
+      <w:proofErr w:type="spellStart"/>
+      <w:r>
+        <w:rPr>
+          <w:rFonts w:ascii="Consolas" w:eastAsia="Times New Roman" w:hAnsi="Consolas" w:cs="Times New Roman"/>
+          <w:color w:val="F92672"/>
+          <w:sz w:val="21"/>
+          <w:szCs w:val="21"/>
+          <w:lang w:eastAsia="es-ES"/>
+        </w:rPr>
+        <w:t>readonly</w:t>
+      </w:r>
+      <w:proofErr w:type="spellEnd"/>
+      <w:r>
+        <w:rPr>
+          <w:rFonts w:ascii="Consolas" w:eastAsia="Times New Roman" w:hAnsi="Consolas" w:cs="Times New Roman"/>
+          <w:color w:val="F8F8F2"/>
+          <w:sz w:val="21"/>
+          <w:szCs w:val="21"/>
+          <w:lang w:eastAsia="es-ES"/>
+        </w:rPr>
+        <w:t xml:space="preserve"> </w:t>
+      </w:r>
+      <w:proofErr w:type="spellStart"/>
+      <w:r>
+        <w:rPr>
+          <w:rFonts w:ascii="Consolas" w:eastAsia="Times New Roman" w:hAnsi="Consolas" w:cs="Times New Roman"/>
+          <w:i/>
+          <w:iCs/>
+          <w:color w:val="FD971F"/>
+          <w:sz w:val="21"/>
+          <w:szCs w:val="21"/>
+          <w:lang w:eastAsia="es-ES"/>
+        </w:rPr>
+        <w:t>configService</w:t>
+      </w:r>
+      <w:proofErr w:type="spellEnd"/>
+      <w:r>
+        <w:rPr>
+          <w:rFonts w:ascii="Consolas" w:eastAsia="Times New Roman" w:hAnsi="Consolas" w:cs="Times New Roman"/>
+          <w:color w:val="F92672"/>
+          <w:sz w:val="21"/>
+          <w:szCs w:val="21"/>
+          <w:lang w:eastAsia="es-ES"/>
+        </w:rPr>
+        <w:t>:</w:t>
+      </w:r>
+      <w:r>
+        <w:rPr>
+          <w:rFonts w:ascii="Consolas" w:eastAsia="Times New Roman" w:hAnsi="Consolas" w:cs="Times New Roman"/>
+          <w:color w:val="F8F8F2"/>
+          <w:sz w:val="21"/>
+          <w:szCs w:val="21"/>
+          <w:lang w:eastAsia="es-ES"/>
+        </w:rPr>
+        <w:t xml:space="preserve"> </w:t>
+      </w:r>
+      <w:proofErr w:type="spellStart"/>
+      <w:r>
+        <w:rPr>
+          <w:rFonts w:ascii="Consolas" w:eastAsia="Times New Roman" w:hAnsi="Consolas" w:cs="Times New Roman"/>
+          <w:color w:val="A6E22E"/>
+          <w:sz w:val="21"/>
+          <w:szCs w:val="21"/>
+          <w:u w:val="single"/>
+          <w:lang w:eastAsia="es-ES"/>
+        </w:rPr>
+        <w:t>ConfigService</w:t>
+      </w:r>
+      <w:proofErr w:type="spellEnd"/>
+      <w:r>
+        <w:rPr>
+          <w:rFonts w:ascii="Consolas" w:eastAsia="Times New Roman" w:hAnsi="Consolas" w:cs="Times New Roman"/>
+          <w:color w:val="F8F8F2"/>
+          <w:sz w:val="21"/>
+          <w:szCs w:val="21"/>
+          <w:lang w:eastAsia="es-ES"/>
+        </w:rPr>
+        <w:t>) {</w:t>
+      </w:r>
+    </w:p>
+    <w:p>
+      <w:pPr>
+        <w:shd w:val="clear" w:color="auto" w:fill="272822"/>
+        <w:spacing w:after="0" w:line="285" w:lineRule="atLeast"/>
+        <w:rPr>
+          <w:rFonts w:ascii="Consolas" w:eastAsia="Times New Roman" w:hAnsi="Consolas" w:cs="Times New Roman"/>
+          <w:color w:val="F8F8F2"/>
+          <w:sz w:val="21"/>
+          <w:szCs w:val="21"/>
+          <w:lang w:eastAsia="es-ES"/>
+        </w:rPr>
+      </w:pPr>
+      <w:r>
+        <w:rPr>
+          <w:rFonts w:ascii="Consolas" w:eastAsia="Times New Roman" w:hAnsi="Consolas" w:cs="Times New Roman"/>
+          <w:color w:val="F8F8F2"/>
+          <w:sz w:val="21"/>
+          <w:szCs w:val="21"/>
+          <w:lang w:eastAsia="es-ES"/>
+        </w:rPr>
+        <w:t xml:space="preserve">    </w:t>
+      </w:r>
+      <w:proofErr w:type="spellStart"/>
+      <w:r>
+        <w:rPr>
+          <w:rFonts w:ascii="Consolas" w:eastAsia="Times New Roman" w:hAnsi="Consolas" w:cs="Times New Roman"/>
+          <w:color w:val="A6E22E"/>
+          <w:sz w:val="21"/>
+          <w:szCs w:val="21"/>
+          <w:u w:val="single"/>
+          <w:lang w:eastAsia="es-ES"/>
+        </w:rPr>
+        <w:t>AppModule</w:t>
+      </w:r>
+      <w:r>
+        <w:rPr>
+          <w:rFonts w:ascii="Consolas" w:eastAsia="Times New Roman" w:hAnsi="Consolas" w:cs="Times New Roman"/>
+          <w:color w:val="F8F8F2"/>
+          <w:sz w:val="21"/>
+          <w:szCs w:val="21"/>
+          <w:lang w:eastAsia="es-ES"/>
+        </w:rPr>
+        <w:t>.port</w:t>
+      </w:r>
+      <w:proofErr w:type="spellEnd"/>
+      <w:r>
+        <w:rPr>
+          <w:rFonts w:ascii="Consolas" w:eastAsia="Times New Roman" w:hAnsi="Consolas" w:cs="Times New Roman"/>
+          <w:color w:val="F8F8F2"/>
+          <w:sz w:val="21"/>
+          <w:szCs w:val="21"/>
+          <w:lang w:eastAsia="es-ES"/>
+        </w:rPr>
+        <w:t xml:space="preserve"> </w:t>
+      </w:r>
+      <w:r>
+        <w:rPr>
+          <w:rFonts w:ascii="Consolas" w:eastAsia="Times New Roman" w:hAnsi="Consolas" w:cs="Times New Roman"/>
+          <w:color w:val="F92672"/>
+          <w:sz w:val="21"/>
+          <w:szCs w:val="21"/>
+          <w:lang w:eastAsia="es-ES"/>
+        </w:rPr>
+        <w:t>=</w:t>
+      </w:r>
+      <w:r>
+        <w:rPr>
+          <w:rFonts w:ascii="Consolas" w:eastAsia="Times New Roman" w:hAnsi="Consolas" w:cs="Times New Roman"/>
+          <w:color w:val="F8F8F2"/>
+          <w:sz w:val="21"/>
+          <w:szCs w:val="21"/>
+          <w:lang w:eastAsia="es-ES"/>
+        </w:rPr>
+        <w:t xml:space="preserve"> </w:t>
+      </w:r>
+      <w:r>
+        <w:rPr>
+          <w:rFonts w:ascii="Consolas" w:eastAsia="Times New Roman" w:hAnsi="Consolas" w:cs="Times New Roman"/>
+          <w:color w:val="F92672"/>
+          <w:sz w:val="21"/>
+          <w:szCs w:val="21"/>
+          <w:lang w:eastAsia="es-ES"/>
+        </w:rPr>
+        <w:t>+</w:t>
+      </w:r>
+      <w:proofErr w:type="spellStart"/>
+      <w:r>
+        <w:rPr>
+          <w:rFonts w:ascii="Consolas" w:eastAsia="Times New Roman" w:hAnsi="Consolas" w:cs="Times New Roman"/>
+          <w:color w:val="FD971F"/>
+          <w:sz w:val="21"/>
+          <w:szCs w:val="21"/>
+          <w:lang w:eastAsia="es-ES"/>
+        </w:rPr>
+        <w:t>this</w:t>
+      </w:r>
+      <w:r>
+        <w:rPr>
+          <w:rFonts w:ascii="Consolas" w:eastAsia="Times New Roman" w:hAnsi="Consolas" w:cs="Times New Roman"/>
+          <w:color w:val="F8F8F2"/>
+          <w:sz w:val="21"/>
+          <w:szCs w:val="21"/>
+          <w:lang w:eastAsia="es-ES"/>
+        </w:rPr>
+        <w:t>.configService.</w:t>
+      </w:r>
+      <w:r>
+        <w:rPr>
+          <w:rFonts w:ascii="Consolas" w:eastAsia="Times New Roman" w:hAnsi="Consolas" w:cs="Times New Roman"/>
+          <w:color w:val="A6E22E"/>
+          <w:sz w:val="21"/>
+          <w:szCs w:val="21"/>
+          <w:lang w:eastAsia="es-ES"/>
+        </w:rPr>
+        <w:t>get</w:t>
+      </w:r>
+      <w:proofErr w:type="spellEnd"/>
+      <w:r>
+        <w:rPr>
+          <w:rFonts w:ascii="Consolas" w:eastAsia="Times New Roman" w:hAnsi="Consolas" w:cs="Times New Roman"/>
+          <w:color w:val="F8F8F2"/>
+          <w:sz w:val="21"/>
+          <w:szCs w:val="21"/>
+          <w:lang w:eastAsia="es-ES"/>
+        </w:rPr>
+        <w:t>(</w:t>
+      </w:r>
+      <w:proofErr w:type="spellStart"/>
+      <w:r>
+        <w:rPr>
+          <w:rFonts w:ascii="Consolas" w:eastAsia="Times New Roman" w:hAnsi="Consolas" w:cs="Times New Roman"/>
+          <w:color w:val="A6E22E"/>
+          <w:sz w:val="21"/>
+          <w:szCs w:val="21"/>
+          <w:u w:val="single"/>
+          <w:lang w:eastAsia="es-ES"/>
+        </w:rPr>
+        <w:t>Keys</w:t>
+      </w:r>
+      <w:r>
+        <w:rPr>
+          <w:rFonts w:ascii="Consolas" w:eastAsia="Times New Roman" w:hAnsi="Consolas" w:cs="Times New Roman"/>
+          <w:color w:val="F8F8F2"/>
+          <w:sz w:val="21"/>
+          <w:szCs w:val="21"/>
+          <w:lang w:eastAsia="es-ES"/>
+        </w:rPr>
+        <w:t>.SERVER_PORT</w:t>
+      </w:r>
+      <w:proofErr w:type="spellEnd"/>
+      <w:r>
+        <w:rPr>
+          <w:rFonts w:ascii="Consolas" w:eastAsia="Times New Roman" w:hAnsi="Consolas" w:cs="Times New Roman"/>
+          <w:color w:val="F8F8F2"/>
+          <w:sz w:val="21"/>
+          <w:szCs w:val="21"/>
+          <w:lang w:eastAsia="es-ES"/>
+        </w:rPr>
+        <w:t>);</w:t>
+      </w:r>
+    </w:p>
+    <w:p>
+      <w:pPr>
+        <w:shd w:val="clear" w:color="auto" w:fill="272822"/>
+        <w:spacing w:after="0" w:line="285" w:lineRule="atLeast"/>
+        <w:rPr>
+          <w:rFonts w:ascii="Consolas" w:eastAsia="Times New Roman" w:hAnsi="Consolas" w:cs="Times New Roman"/>
+          <w:color w:val="F8F8F2"/>
+          <w:sz w:val="21"/>
+          <w:szCs w:val="21"/>
+          <w:lang w:eastAsia="es-ES"/>
+        </w:rPr>
+      </w:pPr>
+      <w:r>
+        <w:rPr>
+          <w:rFonts w:ascii="Consolas" w:eastAsia="Times New Roman" w:hAnsi="Consolas" w:cs="Times New Roman"/>
+          <w:color w:val="F8F8F2"/>
+          <w:sz w:val="21"/>
+          <w:szCs w:val="21"/>
+          <w:lang w:eastAsia="es-ES"/>
+        </w:rPr>
+        <w:t xml:space="preserve">    </w:t>
+      </w:r>
+      <w:proofErr w:type="spellStart"/>
+      <w:r>
+        <w:rPr>
+          <w:rFonts w:ascii="Consolas" w:eastAsia="Times New Roman" w:hAnsi="Consolas" w:cs="Times New Roman"/>
+          <w:color w:val="A6E22E"/>
+          <w:sz w:val="21"/>
+          <w:szCs w:val="21"/>
+          <w:u w:val="single"/>
+          <w:lang w:eastAsia="es-ES"/>
+        </w:rPr>
+        <w:t>AppModule</w:t>
+      </w:r>
+      <w:r>
+        <w:rPr>
+          <w:rFonts w:ascii="Consolas" w:eastAsia="Times New Roman" w:hAnsi="Consolas" w:cs="Times New Roman"/>
+          <w:color w:val="F8F8F2"/>
+          <w:sz w:val="21"/>
+          <w:szCs w:val="21"/>
+          <w:lang w:eastAsia="es-ES"/>
+        </w:rPr>
+        <w:t>.host</w:t>
+      </w:r>
+      <w:proofErr w:type="spellEnd"/>
+      <w:r>
+        <w:rPr>
+          <w:rFonts w:ascii="Consolas" w:eastAsia="Times New Roman" w:hAnsi="Consolas" w:cs="Times New Roman"/>
+          <w:color w:val="F8F8F2"/>
+          <w:sz w:val="21"/>
+          <w:szCs w:val="21"/>
+          <w:lang w:eastAsia="es-ES"/>
+        </w:rPr>
+        <w:t xml:space="preserve"> </w:t>
+      </w:r>
+      <w:r>
+        <w:rPr>
+          <w:rFonts w:ascii="Consolas" w:eastAsia="Times New Roman" w:hAnsi="Consolas" w:cs="Times New Roman"/>
+          <w:color w:val="F92672"/>
+          <w:sz w:val="21"/>
+          <w:szCs w:val="21"/>
+          <w:lang w:eastAsia="es-ES"/>
+        </w:rPr>
+        <w:t>=</w:t>
+      </w:r>
+      <w:r>
+        <w:rPr>
+          <w:rFonts w:ascii="Consolas" w:eastAsia="Times New Roman" w:hAnsi="Consolas" w:cs="Times New Roman"/>
+          <w:color w:val="F8F8F2"/>
+          <w:sz w:val="21"/>
+          <w:szCs w:val="21"/>
+          <w:lang w:eastAsia="es-ES"/>
+        </w:rPr>
+        <w:t xml:space="preserve"> </w:t>
+      </w:r>
+      <w:proofErr w:type="spellStart"/>
+      <w:r>
+        <w:rPr>
+          <w:rFonts w:ascii="Consolas" w:eastAsia="Times New Roman" w:hAnsi="Consolas" w:cs="Times New Roman"/>
+          <w:color w:val="FD971F"/>
+          <w:sz w:val="21"/>
+          <w:szCs w:val="21"/>
+          <w:lang w:eastAsia="es-ES"/>
+        </w:rPr>
+        <w:t>this</w:t>
+      </w:r>
+      <w:r>
+        <w:rPr>
+          <w:rFonts w:ascii="Consolas" w:eastAsia="Times New Roman" w:hAnsi="Consolas" w:cs="Times New Roman"/>
+          <w:color w:val="F8F8F2"/>
+          <w:sz w:val="21"/>
+          <w:szCs w:val="21"/>
+          <w:lang w:eastAsia="es-ES"/>
+        </w:rPr>
+        <w:t>.configService.</w:t>
+      </w:r>
+      <w:r>
+        <w:rPr>
+          <w:rFonts w:ascii="Consolas" w:eastAsia="Times New Roman" w:hAnsi="Consolas" w:cs="Times New Roman"/>
+          <w:color w:val="A6E22E"/>
+          <w:sz w:val="21"/>
+          <w:szCs w:val="21"/>
+          <w:lang w:eastAsia="es-ES"/>
+        </w:rPr>
+        <w:t>get</w:t>
+      </w:r>
+      <w:proofErr w:type="spellEnd"/>
+      <w:r>
+        <w:rPr>
+          <w:rFonts w:ascii="Consolas" w:eastAsia="Times New Roman" w:hAnsi="Consolas" w:cs="Times New Roman"/>
+          <w:color w:val="F8F8F2"/>
+          <w:sz w:val="21"/>
+          <w:szCs w:val="21"/>
+          <w:lang w:eastAsia="es-ES"/>
+        </w:rPr>
+        <w:t>(</w:t>
+      </w:r>
+      <w:proofErr w:type="spellStart"/>
+      <w:r>
+        <w:rPr>
+          <w:rFonts w:ascii="Consolas" w:eastAsia="Times New Roman" w:hAnsi="Consolas" w:cs="Times New Roman"/>
+          <w:color w:val="A6E22E"/>
+          <w:sz w:val="21"/>
+          <w:szCs w:val="21"/>
+          <w:u w:val="single"/>
+          <w:lang w:eastAsia="es-ES"/>
+        </w:rPr>
+        <w:t>Keys</w:t>
+      </w:r>
+      <w:r>
+        <w:rPr>
+          <w:rFonts w:ascii="Consolas" w:eastAsia="Times New Roman" w:hAnsi="Consolas" w:cs="Times New Roman"/>
+          <w:color w:val="F8F8F2"/>
+          <w:sz w:val="21"/>
+          <w:szCs w:val="21"/>
+          <w:lang w:eastAsia="es-ES"/>
+        </w:rPr>
+        <w:t>.SERVER_HOST</w:t>
+      </w:r>
+      <w:proofErr w:type="spellEnd"/>
+      <w:r>
+        <w:rPr>
+          <w:rFonts w:ascii="Consolas" w:eastAsia="Times New Roman" w:hAnsi="Consolas" w:cs="Times New Roman"/>
+          <w:color w:val="F8F8F2"/>
+          <w:sz w:val="21"/>
+          <w:szCs w:val="21"/>
+          <w:lang w:eastAsia="es-ES"/>
+        </w:rPr>
+        <w:t>);</w:t>
+      </w:r>
+    </w:p>
+    <w:p>
+      <w:pPr>
+        <w:shd w:val="clear" w:color="auto" w:fill="272822"/>
+        <w:spacing w:after="0" w:line="285" w:lineRule="atLeast"/>
+        <w:rPr>
+          <w:rFonts w:ascii="Consolas" w:eastAsia="Times New Roman" w:hAnsi="Consolas" w:cs="Times New Roman"/>
+          <w:color w:val="F8F8F2"/>
+          <w:sz w:val="21"/>
+          <w:szCs w:val="21"/>
+          <w:lang w:eastAsia="es-ES"/>
+        </w:rPr>
+      </w:pPr>
+      <w:r>
+        <w:rPr>
+          <w:rFonts w:ascii="Consolas" w:eastAsia="Times New Roman" w:hAnsi="Consolas" w:cs="Times New Roman"/>
+          <w:color w:val="F8F8F2"/>
+          <w:sz w:val="21"/>
+          <w:szCs w:val="21"/>
+          <w:lang w:eastAsia="es-ES"/>
+        </w:rPr>
+        <w:t xml:space="preserve">    </w:t>
+      </w:r>
+      <w:proofErr w:type="spellStart"/>
+      <w:r>
+        <w:rPr>
+          <w:rFonts w:ascii="Consolas" w:eastAsia="Times New Roman" w:hAnsi="Consolas" w:cs="Times New Roman"/>
+          <w:color w:val="A6E22E"/>
+          <w:sz w:val="21"/>
+          <w:szCs w:val="21"/>
+          <w:u w:val="single"/>
+          <w:lang w:eastAsia="es-ES"/>
+        </w:rPr>
+        <w:t>AppModule</w:t>
+      </w:r>
+      <w:r>
+        <w:rPr>
+          <w:rFonts w:ascii="Consolas" w:eastAsia="Times New Roman" w:hAnsi="Consolas" w:cs="Times New Roman"/>
+          <w:color w:val="F8F8F2"/>
+          <w:sz w:val="21"/>
+          <w:szCs w:val="21"/>
+          <w:lang w:eastAsia="es-ES"/>
+        </w:rPr>
+        <w:t>.version</w:t>
+      </w:r>
+      <w:proofErr w:type="spellEnd"/>
+      <w:r>
+        <w:rPr>
+          <w:rFonts w:ascii="Consolas" w:eastAsia="Times New Roman" w:hAnsi="Consolas" w:cs="Times New Roman"/>
+          <w:color w:val="F8F8F2"/>
+          <w:sz w:val="21"/>
+          <w:szCs w:val="21"/>
+          <w:lang w:eastAsia="es-ES"/>
+        </w:rPr>
+        <w:t xml:space="preserve"> </w:t>
+      </w:r>
+      <w:r>
+        <w:rPr>
+          <w:rFonts w:ascii="Consolas" w:eastAsia="Times New Roman" w:hAnsi="Consolas" w:cs="Times New Roman"/>
+          <w:color w:val="F92672"/>
+          <w:sz w:val="21"/>
+          <w:szCs w:val="21"/>
+          <w:lang w:eastAsia="es-ES"/>
+        </w:rPr>
+        <w:t>=</w:t>
+      </w:r>
+      <w:r>
+        <w:rPr>
+          <w:rFonts w:ascii="Consolas" w:eastAsia="Times New Roman" w:hAnsi="Consolas" w:cs="Times New Roman"/>
+          <w:color w:val="F8F8F2"/>
+          <w:sz w:val="21"/>
+          <w:szCs w:val="21"/>
+          <w:lang w:eastAsia="es-ES"/>
+        </w:rPr>
+        <w:t xml:space="preserve"> </w:t>
+      </w:r>
+      <w:proofErr w:type="spellStart"/>
+      <w:r>
+        <w:rPr>
+          <w:rFonts w:ascii="Consolas" w:eastAsia="Times New Roman" w:hAnsi="Consolas" w:cs="Times New Roman"/>
+          <w:color w:val="FD971F"/>
+          <w:sz w:val="21"/>
+          <w:szCs w:val="21"/>
+          <w:lang w:eastAsia="es-ES"/>
+        </w:rPr>
+        <w:t>this</w:t>
+      </w:r>
+      <w:r>
+        <w:rPr>
+          <w:rFonts w:ascii="Consolas" w:eastAsia="Times New Roman" w:hAnsi="Consolas" w:cs="Times New Roman"/>
+          <w:color w:val="F8F8F2"/>
+          <w:sz w:val="21"/>
+          <w:szCs w:val="21"/>
+          <w:lang w:eastAsia="es-ES"/>
+        </w:rPr>
+        <w:t>.configService.</w:t>
+      </w:r>
+      <w:r>
+        <w:rPr>
+          <w:rFonts w:ascii="Consolas" w:eastAsia="Times New Roman" w:hAnsi="Consolas" w:cs="Times New Roman"/>
+          <w:color w:val="A6E22E"/>
+          <w:sz w:val="21"/>
+          <w:szCs w:val="21"/>
+          <w:lang w:eastAsia="es-ES"/>
+        </w:rPr>
+        <w:t>get</w:t>
+      </w:r>
+      <w:proofErr w:type="spellEnd"/>
+      <w:r>
+        <w:rPr>
+          <w:rFonts w:ascii="Consolas" w:eastAsia="Times New Roman" w:hAnsi="Consolas" w:cs="Times New Roman"/>
+          <w:color w:val="F8F8F2"/>
+          <w:sz w:val="21"/>
+          <w:szCs w:val="21"/>
+          <w:lang w:eastAsia="es-ES"/>
+        </w:rPr>
+        <w:t>(</w:t>
+      </w:r>
+      <w:proofErr w:type="spellStart"/>
+      <w:r>
+        <w:rPr>
+          <w:rFonts w:ascii="Consolas" w:eastAsia="Times New Roman" w:hAnsi="Consolas" w:cs="Times New Roman"/>
+          <w:color w:val="A6E22E"/>
+          <w:sz w:val="21"/>
+          <w:szCs w:val="21"/>
+          <w:u w:val="single"/>
+          <w:lang w:eastAsia="es-ES"/>
+        </w:rPr>
+        <w:t>Keys</w:t>
+      </w:r>
+      <w:r>
+        <w:rPr>
+          <w:rFonts w:ascii="Consolas" w:eastAsia="Times New Roman" w:hAnsi="Consolas" w:cs="Times New Roman"/>
+          <w:color w:val="F8F8F2"/>
+          <w:sz w:val="21"/>
+          <w:szCs w:val="21"/>
+          <w:lang w:eastAsia="es-ES"/>
+        </w:rPr>
+        <w:t>.SERVER_VERSION</w:t>
+      </w:r>
+      <w:proofErr w:type="spellEnd"/>
+      <w:r>
+        <w:rPr>
+          <w:rFonts w:ascii="Consolas" w:eastAsia="Times New Roman" w:hAnsi="Consolas" w:cs="Times New Roman"/>
+          <w:color w:val="F8F8F2"/>
+          <w:sz w:val="21"/>
+          <w:szCs w:val="21"/>
+          <w:lang w:eastAsia="es-ES"/>
+        </w:rPr>
+        <w:t>);</w:t>
+      </w:r>
+    </w:p>
+    <w:p>
+      <w:pPr>
+        <w:shd w:val="clear" w:color="auto" w:fill="272822"/>
+        <w:spacing w:after="0" w:line="285" w:lineRule="atLeast"/>
+        <w:rPr>
+          <w:rFonts w:ascii="Consolas" w:eastAsia="Times New Roman" w:hAnsi="Consolas" w:cs="Times New Roman"/>
+          <w:color w:val="F8F8F2"/>
+          <w:sz w:val="21"/>
+          <w:szCs w:val="21"/>
+          <w:lang w:eastAsia="es-ES"/>
+        </w:rPr>
+      </w:pPr>
+      <w:r>
+        <w:rPr>
+          <w:rFonts w:ascii="Consolas" w:eastAsia="Times New Roman" w:hAnsi="Consolas" w:cs="Times New Roman"/>
+          <w:color w:val="F8F8F2"/>
+          <w:sz w:val="21"/>
+          <w:szCs w:val="21"/>
+          <w:lang w:eastAsia="es-ES"/>
+        </w:rPr>
+        <w:t>  }</w:t>
+      </w:r>
+    </w:p>
+    <w:p>
+      <w:pPr>
+        <w:shd w:val="clear" w:color="auto" w:fill="272822"/>
+        <w:spacing w:after="0" w:line="285" w:lineRule="atLeast"/>
+        <w:rPr>
+          <w:rFonts w:ascii="Consolas" w:eastAsia="Times New Roman" w:hAnsi="Consolas" w:cs="Times New Roman"/>
+          <w:color w:val="F8F8F2"/>
+          <w:sz w:val="21"/>
+          <w:szCs w:val="21"/>
+          <w:lang w:eastAsia="es-ES"/>
+        </w:rPr>
+      </w:pPr>
+      <w:r>
+        <w:rPr>
+          <w:rFonts w:ascii="Consolas" w:eastAsia="Times New Roman" w:hAnsi="Consolas" w:cs="Times New Roman"/>
+          <w:color w:val="F8F8F2"/>
+          <w:sz w:val="21"/>
+          <w:szCs w:val="21"/>
+          <w:lang w:eastAsia="es-ES"/>
+        </w:rPr>
+        <w:t>}</w:t>
+      </w:r>
+    </w:p>
+    <w:p>
+      <w:pPr>
+        <w:shd w:val="clear" w:color="auto" w:fill="272822"/>
+        <w:spacing w:after="0" w:line="285" w:lineRule="atLeast"/>
+        <w:rPr>
+          <w:rFonts w:ascii="Consolas" w:eastAsia="Times New Roman" w:hAnsi="Consolas" w:cs="Times New Roman"/>
+          <w:color w:val="F8F8F2"/>
+          <w:sz w:val="21"/>
+          <w:szCs w:val="21"/>
+          <w:lang w:eastAsia="es-ES"/>
+        </w:rPr>
+      </w:pPr>
+    </w:p>
     <w:p/>
     <w:sectPr>
       <w:pgSz w:w="11906" w:h="16838"/>
@@ -4531,6 +6529,17 @@
       <w:contextualSpacing/>
     </w:pPr>
   </w:style>
+  <w:style w:type="character" w:styleId="Hipervnculo">
+    <w:name w:val="Hyperlink"/>
+    <w:basedOn w:val="Fuentedeprrafopredeter"/>
+    <w:uiPriority w:val="99"/>
+    <w:unhideWhenUsed/>
+    <w:rsid w:val="007B66D6"/>
+    <w:rPr>
+      <w:color w:val="0563C1" w:themeColor="hyperlink"/>
+      <w:u w:val="single"/>
+    </w:rPr>
+  </w:style>
 </w:styles>
 </file>
 

</xml_diff>